<commit_message>
update(template surat pengembalian): autofill
</commit_message>
<xml_diff>
--- a/Format/pengembalian/surat-pernyataan-tanggung-jawab-mutlak.docx
+++ b/Format/pengembalian/surat-pernyataan-tanggung-jawab-mutlak.docx
@@ -348,7 +348,27 @@
           <w:szCs w:val="24"/>
           <w:rtl w:val="0"/>
         </w:rPr>
-        <w:t>NIP/NRP/NPP</w:t>
+        <w:t>NIP</w:t>
+      </w:r>
+      <w:r>
+        <w:rPr>
+          <w:rFonts w:hint="default" w:ascii="Bookman Old Style" w:hAnsi="Bookman Old Style" w:eastAsia="Bookman Old Style" w:cs="Bookman Old Style"/>
+          <w:sz w:val="24"/>
+          <w:szCs w:val="24"/>
+          <w:rtl w:val="0"/>
+          <w:lang w:val="en-US"/>
+        </w:rPr>
+        <w:tab/>
+      </w:r>
+      <w:r>
+        <w:rPr>
+          <w:rFonts w:hint="default" w:ascii="Bookman Old Style" w:hAnsi="Bookman Old Style" w:eastAsia="Bookman Old Style" w:cs="Bookman Old Style"/>
+          <w:sz w:val="24"/>
+          <w:szCs w:val="24"/>
+          <w:rtl w:val="0"/>
+          <w:lang w:val="en-US"/>
+        </w:rPr>
+        <w:tab/>
       </w:r>
       <w:r>
         <w:rPr>
@@ -696,93 +716,6 @@
         <w:ind w:left="5387" w:firstLine="0"/>
         <w:jc w:val="both"/>
         <w:rPr>
-          <w:rFonts w:ascii="Bookman Old Style" w:hAnsi="Bookman Old Style" w:eastAsia="Bookman Old Style" w:cs="Bookman Old Style"/>
-          <w:sz w:val="24"/>
-          <w:szCs w:val="24"/>
-        </w:rPr>
-      </w:pPr>
-      <w:r>
-        <w:rPr>
-          <w:rFonts w:ascii="Bookman Old Style" w:hAnsi="Bookman Old Style" w:eastAsia="Bookman Old Style" w:cs="Bookman Old Style"/>
-          <w:sz w:val="24"/>
-          <w:szCs w:val="24"/>
-          <w:rtl w:val="0"/>
-        </w:rPr>
-        <w:t>......................... (10)</w:t>
-      </w:r>
-    </w:p>
-    <w:p>
-      <w:pPr>
-        <w:spacing w:line="240" w:lineRule="auto"/>
-        <w:ind w:left="5387" w:firstLine="0"/>
-        <w:jc w:val="both"/>
-        <w:rPr>
-          <w:rFonts w:ascii="Bookman Old Style" w:hAnsi="Bookman Old Style" w:eastAsia="Bookman Old Style" w:cs="Bookman Old Style"/>
-          <w:sz w:val="24"/>
-          <w:szCs w:val="24"/>
-        </w:rPr>
-      </w:pPr>
-    </w:p>
-    <w:p>
-      <w:pPr>
-        <w:spacing w:line="240" w:lineRule="auto"/>
-        <w:ind w:left="5387" w:firstLine="0"/>
-        <w:jc w:val="both"/>
-        <w:rPr>
-          <w:rFonts w:ascii="Bookman Old Style" w:hAnsi="Bookman Old Style" w:eastAsia="Bookman Old Style" w:cs="Bookman Old Style"/>
-          <w:sz w:val="24"/>
-          <w:szCs w:val="24"/>
-        </w:rPr>
-      </w:pPr>
-      <w:r>
-        <w:rPr>
-          <w:rFonts w:ascii="Bookman Old Style" w:hAnsi="Bookman Old Style" w:eastAsia="Bookman Old Style" w:cs="Bookman Old Style"/>
-          <w:sz w:val="24"/>
-          <w:szCs w:val="24"/>
-          <w:rtl w:val="0"/>
-        </w:rPr>
-        <w:t>Meterai</w:t>
-      </w:r>
-    </w:p>
-    <w:p>
-      <w:pPr>
-        <w:spacing w:line="240" w:lineRule="auto"/>
-        <w:ind w:left="5387" w:firstLine="0"/>
-        <w:jc w:val="both"/>
-        <w:rPr>
-          <w:rFonts w:ascii="Bookman Old Style" w:hAnsi="Bookman Old Style" w:eastAsia="Bookman Old Style" w:cs="Bookman Old Style"/>
-          <w:sz w:val="24"/>
-          <w:szCs w:val="24"/>
-        </w:rPr>
-      </w:pPr>
-      <w:r>
-        <w:rPr>
-          <w:rFonts w:ascii="Bookman Old Style" w:hAnsi="Bookman Old Style" w:eastAsia="Bookman Old Style" w:cs="Bookman Old Style"/>
-          <w:sz w:val="24"/>
-          <w:szCs w:val="24"/>
-          <w:rtl w:val="0"/>
-        </w:rPr>
-        <w:t>Rp10.000,00 (11)</w:t>
-      </w:r>
-    </w:p>
-    <w:p>
-      <w:pPr>
-        <w:spacing w:line="240" w:lineRule="auto"/>
-        <w:ind w:left="5387" w:firstLine="0"/>
-        <w:jc w:val="both"/>
-        <w:rPr>
-          <w:rFonts w:ascii="Bookman Old Style" w:hAnsi="Bookman Old Style" w:eastAsia="Bookman Old Style" w:cs="Bookman Old Style"/>
-          <w:sz w:val="24"/>
-          <w:szCs w:val="24"/>
-        </w:rPr>
-      </w:pPr>
-    </w:p>
-    <w:p>
-      <w:pPr>
-        <w:spacing w:line="240" w:lineRule="auto"/>
-        <w:ind w:left="5387" w:firstLine="0"/>
-        <w:jc w:val="both"/>
-        <w:rPr>
           <w:rFonts w:hint="default" w:ascii="Bookman Old Style" w:hAnsi="Bookman Old Style" w:eastAsia="Bookman Old Style" w:cs="Bookman Old Style"/>
           <w:sz w:val="24"/>
           <w:szCs w:val="24"/>
@@ -796,30 +729,7 @@
           <w:szCs w:val="24"/>
           <w:lang w:val="en-US"/>
         </w:rPr>
-        <w:t>{12}</w:t>
-      </w:r>
-    </w:p>
-    <w:p>
-      <w:pPr>
-        <w:spacing w:line="240" w:lineRule="auto"/>
-        <w:ind w:left="5387" w:firstLine="0"/>
-        <w:jc w:val="both"/>
-        <w:rPr>
-          <w:rFonts w:hint="default" w:ascii="Bookman Old Style" w:hAnsi="Bookman Old Style" w:eastAsia="Bookman Old Style" w:cs="Bookman Old Style"/>
-          <w:sz w:val="24"/>
-          <w:szCs w:val="24"/>
-          <w:lang w:val="en-US"/>
-        </w:rPr>
-      </w:pPr>
-      <w:r>
-        <w:rPr>
-          <w:rFonts w:hint="default" w:ascii="Bookman Old Style" w:hAnsi="Bookman Old Style" w:eastAsia="Bookman Old Style" w:cs="Bookman Old Style"/>
-          <w:sz w:val="24"/>
-          <w:szCs w:val="24"/>
-          <w:rtl w:val="0"/>
-          <w:lang w:val="en-US"/>
-        </w:rPr>
-        <w:t>{13</w:t>
+        <w:t>{10</w:t>
       </w:r>
       <w:bookmarkStart w:id="0" w:name="_GoBack"/>
       <w:bookmarkEnd w:id="0"/>
@@ -828,10 +738,120 @@
           <w:rFonts w:hint="default" w:ascii="Bookman Old Style" w:hAnsi="Bookman Old Style" w:eastAsia="Bookman Old Style" w:cs="Bookman Old Style"/>
           <w:sz w:val="24"/>
           <w:szCs w:val="24"/>
-          <w:rtl w:val="0"/>
           <w:lang w:val="en-US"/>
         </w:rPr>
         <w:t>}</w:t>
+      </w:r>
+    </w:p>
+    <w:p>
+      <w:pPr>
+        <w:spacing w:line="240" w:lineRule="auto"/>
+        <w:ind w:left="5387" w:firstLine="0"/>
+        <w:jc w:val="both"/>
+        <w:rPr>
+          <w:rFonts w:ascii="Bookman Old Style" w:hAnsi="Bookman Old Style" w:eastAsia="Bookman Old Style" w:cs="Bookman Old Style"/>
+          <w:sz w:val="24"/>
+          <w:szCs w:val="24"/>
+        </w:rPr>
+      </w:pPr>
+    </w:p>
+    <w:p>
+      <w:pPr>
+        <w:spacing w:line="240" w:lineRule="auto"/>
+        <w:ind w:left="5387" w:firstLine="0"/>
+        <w:jc w:val="both"/>
+        <w:rPr>
+          <w:rFonts w:ascii="Bookman Old Style" w:hAnsi="Bookman Old Style" w:eastAsia="Bookman Old Style" w:cs="Bookman Old Style"/>
+          <w:sz w:val="24"/>
+          <w:szCs w:val="24"/>
+        </w:rPr>
+      </w:pPr>
+      <w:r>
+        <w:rPr>
+          <w:rFonts w:ascii="Bookman Old Style" w:hAnsi="Bookman Old Style" w:eastAsia="Bookman Old Style" w:cs="Bookman Old Style"/>
+          <w:sz w:val="24"/>
+          <w:szCs w:val="24"/>
+          <w:rtl w:val="0"/>
+        </w:rPr>
+        <w:t>Meterai</w:t>
+      </w:r>
+    </w:p>
+    <w:p>
+      <w:pPr>
+        <w:spacing w:line="240" w:lineRule="auto"/>
+        <w:ind w:left="5387" w:firstLine="0"/>
+        <w:jc w:val="both"/>
+        <w:rPr>
+          <w:rFonts w:ascii="Bookman Old Style" w:hAnsi="Bookman Old Style" w:eastAsia="Bookman Old Style" w:cs="Bookman Old Style"/>
+          <w:sz w:val="24"/>
+          <w:szCs w:val="24"/>
+        </w:rPr>
+      </w:pPr>
+      <w:r>
+        <w:rPr>
+          <w:rFonts w:ascii="Bookman Old Style" w:hAnsi="Bookman Old Style" w:eastAsia="Bookman Old Style" w:cs="Bookman Old Style"/>
+          <w:sz w:val="24"/>
+          <w:szCs w:val="24"/>
+          <w:rtl w:val="0"/>
+        </w:rPr>
+        <w:t>Rp10.000,00 (11)</w:t>
+      </w:r>
+    </w:p>
+    <w:p>
+      <w:pPr>
+        <w:spacing w:line="240" w:lineRule="auto"/>
+        <w:ind w:left="5387" w:firstLine="0"/>
+        <w:jc w:val="both"/>
+        <w:rPr>
+          <w:rFonts w:ascii="Bookman Old Style" w:hAnsi="Bookman Old Style" w:eastAsia="Bookman Old Style" w:cs="Bookman Old Style"/>
+          <w:sz w:val="24"/>
+          <w:szCs w:val="24"/>
+        </w:rPr>
+      </w:pPr>
+    </w:p>
+    <w:p>
+      <w:pPr>
+        <w:spacing w:line="240" w:lineRule="auto"/>
+        <w:ind w:left="5387" w:firstLine="0"/>
+        <w:jc w:val="both"/>
+        <w:rPr>
+          <w:rFonts w:hint="default" w:ascii="Bookman Old Style" w:hAnsi="Bookman Old Style" w:eastAsia="Bookman Old Style" w:cs="Bookman Old Style"/>
+          <w:sz w:val="24"/>
+          <w:szCs w:val="24"/>
+          <w:lang w:val="en-US"/>
+        </w:rPr>
+      </w:pPr>
+      <w:r>
+        <w:rPr>
+          <w:rFonts w:hint="default" w:ascii="Bookman Old Style" w:hAnsi="Bookman Old Style" w:eastAsia="Bookman Old Style" w:cs="Bookman Old Style"/>
+          <w:sz w:val="24"/>
+          <w:szCs w:val="24"/>
+          <w:lang w:val="en-US"/>
+        </w:rPr>
+        <w:t>{12}</w:t>
+      </w:r>
+    </w:p>
+    <w:p>
+      <w:pPr>
+        <w:spacing w:line="240" w:lineRule="auto"/>
+        <w:ind w:left="5387" w:firstLine="0"/>
+        <w:jc w:val="both"/>
+        <w:rPr>
+          <w:rFonts w:hint="default" w:ascii="Bookman Old Style" w:hAnsi="Bookman Old Style" w:eastAsia="Bookman Old Style" w:cs="Bookman Old Style"/>
+          <w:sz w:val="24"/>
+          <w:szCs w:val="24"/>
+          <w:lang w:val="en-US"/>
+        </w:rPr>
+      </w:pPr>
+      <w:r>
+        <w:rPr>
+          <w:rFonts w:hint="default" w:ascii="Bookman Old Style" w:hAnsi="Bookman Old Style" w:eastAsia="Bookman Old Style" w:cs="Bookman Old Style"/>
+          <w:sz w:val="24"/>
+          <w:szCs w:val="24"/>
+          <w:rtl w:val="0"/>
+          <w:lang w:val="en-US"/>
+        </w:rPr>
+        <w:t>{13}</w:t>
       </w:r>
     </w:p>
     <w:p>
@@ -1736,10 +1756,10 @@
     <w:lsdException w:unhideWhenUsed="0" w:uiPriority="0" w:semiHidden="0" w:name="Normal"/>
     <w:lsdException w:unhideWhenUsed="0" w:uiPriority="0" w:semiHidden="0" w:name="heading 1"/>
     <w:lsdException w:unhideWhenUsed="0" w:uiPriority="0" w:semiHidden="0" w:name="heading 2"/>
-    <w:lsdException w:unhideWhenUsed="0" w:uiPriority="0" w:semiHidden="0" w:name="heading 3"/>
+    <w:lsdException w:qFormat="1" w:unhideWhenUsed="0" w:uiPriority="0" w:semiHidden="0" w:name="heading 3"/>
     <w:lsdException w:qFormat="1" w:unhideWhenUsed="0" w:uiPriority="0" w:semiHidden="0" w:name="heading 4"/>
     <w:lsdException w:qFormat="1" w:unhideWhenUsed="0" w:uiPriority="0" w:semiHidden="0" w:name="heading 5"/>
-    <w:lsdException w:unhideWhenUsed="0" w:uiPriority="0" w:semiHidden="0" w:name="heading 6"/>
+    <w:lsdException w:qFormat="1" w:unhideWhenUsed="0" w:uiPriority="0" w:semiHidden="0" w:name="heading 6"/>
     <w:lsdException w:qFormat="1" w:uiPriority="0" w:name="heading 7"/>
     <w:lsdException w:qFormat="1" w:uiPriority="0" w:name="heading 8"/>
     <w:lsdException w:qFormat="1" w:uiPriority="0" w:name="heading 9"/>
@@ -1795,10 +1815,10 @@
     <w:lsdException w:qFormat="1" w:unhideWhenUsed="0" w:uiPriority="0" w:semiHidden="0" w:name="List Number 3"/>
     <w:lsdException w:unhideWhenUsed="0" w:uiPriority="0" w:semiHidden="0" w:name="List Number 4"/>
     <w:lsdException w:unhideWhenUsed="0" w:uiPriority="0" w:semiHidden="0" w:name="List Number 5"/>
-    <w:lsdException w:unhideWhenUsed="0" w:uiPriority="0" w:semiHidden="0" w:name="Title"/>
+    <w:lsdException w:qFormat="1" w:unhideWhenUsed="0" w:uiPriority="0" w:semiHidden="0" w:name="Title"/>
     <w:lsdException w:unhideWhenUsed="0" w:uiPriority="0" w:semiHidden="0" w:name="Closing"/>
     <w:lsdException w:unhideWhenUsed="0" w:uiPriority="0" w:semiHidden="0" w:name="Signature"/>
-    <w:lsdException w:unhideWhenUsed="0" w:uiPriority="0" w:name="Default Paragraph Font"/>
+    <w:lsdException w:qFormat="1" w:unhideWhenUsed="0" w:uiPriority="0" w:name="Default Paragraph Font"/>
     <w:lsdException w:unhideWhenUsed="0" w:uiPriority="0" w:semiHidden="0" w:name="Body Text"/>
     <w:lsdException w:unhideWhenUsed="0" w:uiPriority="0" w:semiHidden="0" w:name="Body Text Indent"/>
     <w:lsdException w:unhideWhenUsed="0" w:uiPriority="0" w:semiHidden="0" w:name="List Continue"/>
@@ -2031,6 +2051,7 @@
     <w:name w:val="heading 3"/>
     <w:basedOn w:val="1"/>
     <w:next w:val="1"/>
+    <w:qFormat/>
     <w:uiPriority w:val="0"/>
     <w:pPr>
       <w:keepNext/>
@@ -2084,6 +2105,7 @@
     <w:name w:val="heading 6"/>
     <w:basedOn w:val="1"/>
     <w:next w:val="1"/>
+    <w:qFormat/>
     <w:uiPriority w:val="0"/>
     <w:pPr>
       <w:keepNext/>
@@ -2101,6 +2123,7 @@
   <w:style w:type="character" w:default="1" w:styleId="8">
     <w:name w:val="Default Paragraph Font"/>
     <w:semiHidden/>
+    <w:qFormat/>
     <w:uiPriority w:val="0"/>
   </w:style>
   <w:style w:type="table" w:default="1" w:styleId="9">
@@ -2139,6 +2162,7 @@
     <w:name w:val="Title"/>
     <w:basedOn w:val="1"/>
     <w:next w:val="1"/>
+    <w:qFormat/>
     <w:uiPriority w:val="0"/>
     <w:pPr>
       <w:keepNext/>
@@ -2153,6 +2177,7 @@
   </w:style>
   <w:style w:type="table" w:customStyle="1" w:styleId="12">
     <w:name w:val="Table Normal1"/>
+    <w:qFormat/>
     <w:uiPriority w:val="0"/>
   </w:style>
 </w:styles>

</xml_diff>